<commit_message>
Update Data Viz and Documentation UwU
</commit_message>
<xml_diff>
--- a/Data Science Project ITS 2022.docx
+++ b/Data Science Project ITS 2022.docx
@@ -378,12 +378,14 @@
           <w:lang w:val="en-US"/>
         </w:rPr>
       </w:pPr>
+      <w:proofErr w:type="spellStart"/>
       <w:r>
         <w:rPr>
           <w:lang w:val="en-US"/>
         </w:rPr>
         <w:t>BikeMi</w:t>
       </w:r>
+      <w:proofErr w:type="spellEnd"/>
       <w:r>
         <w:rPr>
           <w:lang w:val="en-US"/>
@@ -729,30 +731,23 @@
           <w:ilvl w:val="1"/>
           <w:numId w:val="6"/>
         </w:numPr>
-        <w:rPr>
-          <w:lang w:val="en-US"/>
-        </w:rPr>
-      </w:pPr>
-      <w:r>
-        <w:rPr>
-          <w:lang w:val="en-US"/>
-        </w:rPr>
+      </w:pPr>
+      <w:r>
         <w:t>Nuclei d'Identità Locale (NIL)</w:t>
       </w:r>
       <w:r>
-        <w:rPr>
-          <w:lang w:val="en-US"/>
-        </w:rPr>
         <w:t xml:space="preserve"> </w:t>
       </w:r>
       <w:r>
-        <w:rPr>
-          <w:lang w:val="en-US"/>
-        </w:rPr>
         <w:t>(</w:t>
       </w:r>
-      <w:r>
-        <w:t>neighborhoods)</w:t>
+      <w:proofErr w:type="spellStart"/>
+      <w:r>
+        <w:t>neighborhoods</w:t>
+      </w:r>
+      <w:proofErr w:type="spellEnd"/>
+      <w:r>
+        <w:t>)</w:t>
       </w:r>
       <w:r>
         <w:t>:</w:t>
@@ -1493,11 +1488,19 @@
           <w:lang w:val="en-US"/>
         </w:rPr>
       </w:pPr>
-      <w:r>
-        <w:rPr>
-          <w:lang w:val="en-US"/>
-        </w:rPr>
-        <w:t>Mobiblib car parks, the car-sharing service in Paris</w:t>
+      <w:proofErr w:type="spellStart"/>
+      <w:r>
+        <w:rPr>
+          <w:lang w:val="en-US"/>
+        </w:rPr>
+        <w:t>Mobiblib</w:t>
+      </w:r>
+      <w:proofErr w:type="spellEnd"/>
+      <w:r>
+        <w:rPr>
+          <w:lang w:val="en-US"/>
+        </w:rPr>
+        <w:t xml:space="preserve"> car parks, the car-sharing service in Paris</w:t>
       </w:r>
       <w:r>
         <w:rPr>
@@ -2251,7 +2254,21 @@
         <w:rPr>
           <w:lang w:val="en-US"/>
         </w:rPr>
-        <w:t xml:space="preserve">in the tMap </w:t>
+        <w:t xml:space="preserve">in the </w:t>
+      </w:r>
+      <w:proofErr w:type="spellStart"/>
+      <w:r>
+        <w:rPr>
+          <w:lang w:val="en-US"/>
+        </w:rPr>
+        <w:t>tMap</w:t>
+      </w:r>
+      <w:proofErr w:type="spellEnd"/>
+      <w:r>
+        <w:rPr>
+          <w:lang w:val="en-US"/>
+        </w:rPr>
+        <w:t xml:space="preserve"> </w:t>
       </w:r>
       <w:r>
         <w:rPr>
@@ -2287,13 +2304,27 @@
         <w:rPr>
           <w:lang w:val="en-US"/>
         </w:rPr>
-        <w:t>“Numeric.se</w:t>
-      </w:r>
-      <w:r>
-        <w:rPr>
-          <w:lang w:val="en-US"/>
-        </w:rPr>
-        <w:t>quence(</w:t>
+        <w:t>“</w:t>
+      </w:r>
+      <w:proofErr w:type="spellStart"/>
+      <w:r>
+        <w:rPr>
+          <w:lang w:val="en-US"/>
+        </w:rPr>
+        <w:t>Numeric.se</w:t>
+      </w:r>
+      <w:r>
+        <w:rPr>
+          <w:lang w:val="en-US"/>
+        </w:rPr>
+        <w:t>quence</w:t>
+      </w:r>
+      <w:proofErr w:type="spellEnd"/>
+      <w:r>
+        <w:rPr>
+          <w:lang w:val="en-US"/>
+        </w:rPr>
+        <w:t>(</w:t>
       </w:r>
       <w:r>
         <w:rPr>
@@ -2319,11 +2350,19 @@
         </w:rPr>
         <w:t xml:space="preserve">, </w:t>
       </w:r>
-      <w:r>
-        <w:rPr>
-          <w:lang w:val="en-US"/>
-        </w:rPr>
-        <w:t xml:space="preserve">wich </w:t>
+      <w:proofErr w:type="spellStart"/>
+      <w:r>
+        <w:rPr>
+          <w:lang w:val="en-US"/>
+        </w:rPr>
+        <w:t>wich</w:t>
+      </w:r>
+      <w:proofErr w:type="spellEnd"/>
+      <w:r>
+        <w:rPr>
+          <w:lang w:val="en-US"/>
+        </w:rPr>
+        <w:t xml:space="preserve"> </w:t>
       </w:r>
       <w:r>
         <w:rPr>
@@ -2411,7 +2450,7 @@
           <w:szCs w:val="36"/>
           <w:lang w:val="en-US"/>
         </w:rPr>
-        <w:t>Data mining</w:t>
+        <w:t xml:space="preserve">Data </w:t>
       </w:r>
       <w:r>
         <w:rPr>
@@ -2421,7 +2460,7 @@
           <w:szCs w:val="36"/>
           <w:lang w:val="en-US"/>
         </w:rPr>
-        <w:t>(Jupiter Noteboo</w:t>
+        <w:t>M</w:t>
       </w:r>
       <w:r>
         <w:rPr>
@@ -2431,7 +2470,7 @@
           <w:szCs w:val="36"/>
           <w:lang w:val="en-US"/>
         </w:rPr>
-        <w:t>ks</w:t>
+        <w:t>ining</w:t>
       </w:r>
       <w:r>
         <w:rPr>
@@ -2441,7 +2480,7 @@
           <w:szCs w:val="36"/>
           <w:lang w:val="en-US"/>
         </w:rPr>
-        <w:t>)</w:t>
+        <w:t>(Jupiter Noteboo</w:t>
       </w:r>
       <w:r>
         <w:rPr>
@@ -2451,6 +2490,26 @@
           <w:szCs w:val="36"/>
           <w:lang w:val="en-US"/>
         </w:rPr>
+        <w:t>ks</w:t>
+      </w:r>
+      <w:r>
+        <w:rPr>
+          <w:b/>
+          <w:bCs/>
+          <w:sz w:val="36"/>
+          <w:szCs w:val="36"/>
+          <w:lang w:val="en-US"/>
+        </w:rPr>
+        <w:t>)</w:t>
+      </w:r>
+      <w:r>
+        <w:rPr>
+          <w:b/>
+          <w:bCs/>
+          <w:sz w:val="36"/>
+          <w:szCs w:val="36"/>
+          <w:lang w:val="en-US"/>
+        </w:rPr>
         <w:t>:</w:t>
       </w:r>
     </w:p>
@@ -2542,7 +2601,19 @@
         <w:rPr>
           <w:lang w:val="en-US"/>
         </w:rPr>
-        <w:t xml:space="preserve">hought </w:t>
+        <w:t>h</w:t>
+      </w:r>
+      <w:r>
+        <w:rPr>
+          <w:lang w:val="en-US"/>
+        </w:rPr>
+        <w:t>r</w:t>
+      </w:r>
+      <w:r>
+        <w:rPr>
+          <w:lang w:val="en-US"/>
+        </w:rPr>
+        <w:t xml:space="preserve">ough </w:t>
       </w:r>
       <w:r>
         <w:rPr>
@@ -2658,7 +2729,21 @@
         <w:rPr>
           <w:lang w:val="en-US"/>
         </w:rPr>
-        <w:t xml:space="preserve"> python api to import </w:t>
+        <w:t xml:space="preserve"> python </w:t>
+      </w:r>
+      <w:proofErr w:type="spellStart"/>
+      <w:r>
+        <w:rPr>
+          <w:lang w:val="en-US"/>
+        </w:rPr>
+        <w:t>api</w:t>
+      </w:r>
+      <w:proofErr w:type="spellEnd"/>
+      <w:r>
+        <w:rPr>
+          <w:lang w:val="en-US"/>
+        </w:rPr>
+        <w:t xml:space="preserve"> to import </w:t>
       </w:r>
       <w:r>
         <w:rPr>
@@ -2672,12 +2757,14 @@
         </w:rPr>
         <w:t xml:space="preserve">to pandas </w:t>
       </w:r>
+      <w:proofErr w:type="spellStart"/>
       <w:r>
         <w:rPr>
           <w:lang w:val="en-US"/>
         </w:rPr>
         <w:t>dataframes</w:t>
       </w:r>
+      <w:proofErr w:type="spellEnd"/>
     </w:p>
     <w:p>
       <w:pPr>
@@ -2728,7 +2815,21 @@
         <w:rPr>
           <w:lang w:val="en-US"/>
         </w:rPr>
-        <w:t xml:space="preserve">al of this step is to have all of the dataframes </w:t>
+        <w:t xml:space="preserve">al of this step is to have all of the </w:t>
+      </w:r>
+      <w:proofErr w:type="spellStart"/>
+      <w:r>
+        <w:rPr>
+          <w:lang w:val="en-US"/>
+        </w:rPr>
+        <w:t>dataframes</w:t>
+      </w:r>
+      <w:proofErr w:type="spellEnd"/>
+      <w:r>
+        <w:rPr>
+          <w:lang w:val="en-US"/>
+        </w:rPr>
+        <w:t xml:space="preserve"> </w:t>
       </w:r>
       <w:r>
         <w:rPr>
@@ -2864,7 +2965,21 @@
         <w:rPr>
           <w:lang w:val="en-US"/>
         </w:rPr>
-        <w:t xml:space="preserve">used the pandas function getDummies() </w:t>
+        <w:t xml:space="preserve">used the pandas function </w:t>
+      </w:r>
+      <w:proofErr w:type="spellStart"/>
+      <w:r>
+        <w:rPr>
+          <w:lang w:val="en-US"/>
+        </w:rPr>
+        <w:t>getDummies</w:t>
+      </w:r>
+      <w:proofErr w:type="spellEnd"/>
+      <w:r>
+        <w:rPr>
+          <w:lang w:val="en-US"/>
+        </w:rPr>
+        <w:t xml:space="preserve">() </w:t>
       </w:r>
       <w:r>
         <w:rPr>
@@ -2924,17 +3039,33 @@
         </w:rPr>
         <w:t xml:space="preserve">, </w:t>
       </w:r>
+      <w:proofErr w:type="spellStart"/>
       <w:r>
         <w:rPr>
           <w:lang w:val="en-US"/>
         </w:rPr>
         <w:t>AgglomerativeClustering</w:t>
       </w:r>
-      <w:r>
-        <w:rPr>
-          <w:lang w:val="en-US"/>
-        </w:rPr>
-        <w:t xml:space="preserve"> from the sklearn library, </w:t>
+      <w:proofErr w:type="spellEnd"/>
+      <w:r>
+        <w:rPr>
+          <w:lang w:val="en-US"/>
+        </w:rPr>
+        <w:t xml:space="preserve"> from the </w:t>
+      </w:r>
+      <w:proofErr w:type="spellStart"/>
+      <w:r>
+        <w:rPr>
+          <w:lang w:val="en-US"/>
+        </w:rPr>
+        <w:t>sklearn</w:t>
+      </w:r>
+      <w:proofErr w:type="spellEnd"/>
+      <w:r>
+        <w:rPr>
+          <w:lang w:val="en-US"/>
+        </w:rPr>
+        <w:t xml:space="preserve"> library, </w:t>
       </w:r>
       <w:r>
         <w:rPr>
@@ -3028,8 +3159,407 @@
         <w:rPr>
           <w:lang w:val="en-US"/>
         </w:rPr>
-        <w:t>exported the clusterd points ready to be visualized with power BI.</w:t>
-      </w:r>
+        <w:t xml:space="preserve">exported the </w:t>
+      </w:r>
+      <w:proofErr w:type="spellStart"/>
+      <w:r>
+        <w:rPr>
+          <w:lang w:val="en-US"/>
+        </w:rPr>
+        <w:t>clusterd</w:t>
+      </w:r>
+      <w:proofErr w:type="spellEnd"/>
+      <w:r>
+        <w:rPr>
+          <w:lang w:val="en-US"/>
+        </w:rPr>
+        <w:t xml:space="preserve"> points ready to be visualized with power BI.</w:t>
+      </w:r>
+    </w:p>
+    <w:p>
+      <w:pPr>
+        <w:rPr>
+          <w:b/>
+          <w:bCs/>
+          <w:sz w:val="36"/>
+          <w:szCs w:val="36"/>
+          <w:lang w:val="en-US"/>
+        </w:rPr>
+      </w:pPr>
+      <w:r>
+        <w:rPr>
+          <w:b/>
+          <w:bCs/>
+          <w:sz w:val="36"/>
+          <w:szCs w:val="36"/>
+          <w:lang w:val="en-US"/>
+        </w:rPr>
+        <w:lastRenderedPageBreak/>
+        <w:t>Data Visualization(</w:t>
+      </w:r>
+      <w:proofErr w:type="spellStart"/>
+      <w:r>
+        <w:rPr>
+          <w:b/>
+          <w:bCs/>
+          <w:sz w:val="36"/>
+          <w:szCs w:val="36"/>
+          <w:lang w:val="en-US"/>
+        </w:rPr>
+        <w:t>PowerBI</w:t>
+      </w:r>
+      <w:proofErr w:type="spellEnd"/>
+      <w:r>
+        <w:rPr>
+          <w:b/>
+          <w:bCs/>
+          <w:sz w:val="36"/>
+          <w:szCs w:val="36"/>
+          <w:lang w:val="en-US"/>
+        </w:rPr>
+        <w:t>)</w:t>
+      </w:r>
+    </w:p>
+    <w:p>
+      <w:pPr>
+        <w:rPr>
+          <w:lang w:val="en-US"/>
+        </w:rPr>
+      </w:pPr>
+      <w:r>
+        <w:rPr>
+          <w:lang w:val="en-US"/>
+        </w:rPr>
+        <w:t xml:space="preserve">For the Visualization, we used </w:t>
+      </w:r>
+      <w:proofErr w:type="spellStart"/>
+      <w:r>
+        <w:rPr>
+          <w:lang w:val="en-US"/>
+        </w:rPr>
+        <w:t>PowerBI</w:t>
+      </w:r>
+      <w:proofErr w:type="spellEnd"/>
+      <w:r>
+        <w:rPr>
+          <w:lang w:val="en-US"/>
+        </w:rPr>
+        <w:t xml:space="preserve"> as main software, using data founded in our Database and data created through Data Mining. We created 2 main sections:</w:t>
+      </w:r>
+    </w:p>
+    <w:p>
+      <w:pPr>
+        <w:rPr>
+          <w:lang w:val="en-US"/>
+        </w:rPr>
+      </w:pPr>
+      <w:r>
+        <w:rPr>
+          <w:b/>
+          <w:bCs/>
+          <w:noProof/>
+          <w:sz w:val="36"/>
+          <w:szCs w:val="36"/>
+          <w:lang w:val="en-US"/>
+        </w:rPr>
+        <w:drawing>
+          <wp:inline distT="0" distB="0" distL="0" distR="0" wp14:anchorId="175B7C1A" wp14:editId="68DF15A9">
+            <wp:extent cx="5943600" cy="3333115"/>
+            <wp:effectExtent l="0" t="0" r="0" b="635"/>
+            <wp:docPr id="3" name="Immagine 3" descr="Immagine che contiene mappa&#10;&#10;Descrizione generata automaticamente"/>
+            <wp:cNvGraphicFramePr>
+              <a:graphicFrameLocks xmlns:a="http://schemas.openxmlformats.org/drawingml/2006/main" noChangeAspect="1"/>
+            </wp:cNvGraphicFramePr>
+            <a:graphic xmlns:a="http://schemas.openxmlformats.org/drawingml/2006/main">
+              <a:graphicData uri="http://schemas.openxmlformats.org/drawingml/2006/picture">
+                <pic:pic xmlns:pic="http://schemas.openxmlformats.org/drawingml/2006/picture">
+                  <pic:nvPicPr>
+                    <pic:cNvPr id="3" name="Immagine 3" descr="Immagine che contiene mappa&#10;&#10;Descrizione generata automaticamente"/>
+                    <pic:cNvPicPr/>
+                  </pic:nvPicPr>
+                  <pic:blipFill>
+                    <a:blip r:embed="rId10">
+                      <a:extLst>
+                        <a:ext uri="{28A0092B-C50C-407E-A947-70E740481C1C}">
+                          <a14:useLocalDpi xmlns:a14="http://schemas.microsoft.com/office/drawing/2010/main" val="0"/>
+                        </a:ext>
+                      </a:extLst>
+                    </a:blip>
+                    <a:stretch>
+                      <a:fillRect/>
+                    </a:stretch>
+                  </pic:blipFill>
+                  <pic:spPr>
+                    <a:xfrm>
+                      <a:off x="0" y="0"/>
+                      <a:ext cx="5943600" cy="3333115"/>
+                    </a:xfrm>
+                    <a:prstGeom prst="rect">
+                      <a:avLst/>
+                    </a:prstGeom>
+                  </pic:spPr>
+                </pic:pic>
+              </a:graphicData>
+            </a:graphic>
+          </wp:inline>
+        </w:drawing>
+      </w:r>
+    </w:p>
+    <w:p>
+      <w:pPr>
+        <w:rPr>
+          <w:b/>
+          <w:bCs/>
+          <w:noProof/>
+          <w:sz w:val="36"/>
+          <w:szCs w:val="36"/>
+          <w:lang w:val="en-US"/>
+        </w:rPr>
+      </w:pPr>
+      <w:r>
+        <w:rPr>
+          <w:b/>
+          <w:bCs/>
+          <w:sz w:val="36"/>
+          <w:szCs w:val="36"/>
+          <w:lang w:val="en-US"/>
+        </w:rPr>
+        <w:t xml:space="preserve">Map: </w:t>
+      </w:r>
+      <w:r>
+        <w:rPr>
+          <w:lang w:val="en-US"/>
+        </w:rPr>
+        <w:t xml:space="preserve">In the Map Section, we used the Map Visual to show the different clusters created through our Machine Learning process and a Slicer Visual to filter and visualize </w:t>
+      </w:r>
+    </w:p>
+    <w:p>
+      <w:pPr>
+        <w:ind w:left="2124"/>
+        <w:rPr>
+          <w:b/>
+          <w:bCs/>
+          <w:sz w:val="36"/>
+          <w:szCs w:val="36"/>
+          <w:lang w:val="en-US"/>
+        </w:rPr>
+      </w:pPr>
+    </w:p>
+    <w:p>
+      <w:pPr>
+        <w:ind w:left="2124"/>
+        <w:rPr>
+          <w:b/>
+          <w:bCs/>
+          <w:sz w:val="36"/>
+          <w:szCs w:val="36"/>
+          <w:lang w:val="en-US"/>
+        </w:rPr>
+      </w:pPr>
+    </w:p>
+    <w:p>
+      <w:pPr>
+        <w:ind w:left="2124"/>
+        <w:rPr>
+          <w:b/>
+          <w:bCs/>
+          <w:sz w:val="36"/>
+          <w:szCs w:val="36"/>
+          <w:lang w:val="en-US"/>
+        </w:rPr>
+      </w:pPr>
+    </w:p>
+    <w:p>
+      <w:pPr>
+        <w:ind w:left="2124"/>
+        <w:rPr>
+          <w:b/>
+          <w:bCs/>
+          <w:sz w:val="36"/>
+          <w:szCs w:val="36"/>
+          <w:lang w:val="en-US"/>
+        </w:rPr>
+      </w:pPr>
+    </w:p>
+    <w:p>
+      <w:pPr>
+        <w:ind w:left="2124"/>
+        <w:rPr>
+          <w:b/>
+          <w:bCs/>
+          <w:sz w:val="36"/>
+          <w:szCs w:val="36"/>
+          <w:lang w:val="en-US"/>
+        </w:rPr>
+      </w:pPr>
+    </w:p>
+    <w:p>
+      <w:pPr>
+        <w:ind w:left="2124"/>
+        <w:rPr>
+          <w:b/>
+          <w:bCs/>
+          <w:sz w:val="36"/>
+          <w:szCs w:val="36"/>
+          <w:lang w:val="en-US"/>
+        </w:rPr>
+      </w:pPr>
+    </w:p>
+    <w:p>
+      <w:pPr>
+        <w:rPr>
+          <w:b/>
+          <w:bCs/>
+          <w:sz w:val="36"/>
+          <w:szCs w:val="36"/>
+          <w:lang w:val="en-US"/>
+        </w:rPr>
+      </w:pPr>
+    </w:p>
+    <w:p>
+      <w:pPr>
+        <w:rPr>
+          <w:b/>
+          <w:bCs/>
+          <w:sz w:val="36"/>
+          <w:szCs w:val="36"/>
+          <w:lang w:val="en-US"/>
+        </w:rPr>
+      </w:pPr>
+    </w:p>
+    <w:p>
+      <w:pPr>
+        <w:rPr>
+          <w:b/>
+          <w:bCs/>
+          <w:sz w:val="36"/>
+          <w:szCs w:val="36"/>
+          <w:lang w:val="en-US"/>
+        </w:rPr>
+      </w:pPr>
+      <w:r>
+        <w:rPr>
+          <w:b/>
+          <w:bCs/>
+          <w:noProof/>
+          <w:sz w:val="36"/>
+          <w:szCs w:val="36"/>
+          <w:lang w:val="en-US"/>
+        </w:rPr>
+        <w:lastRenderedPageBreak/>
+        <w:drawing>
+          <wp:inline distT="0" distB="0" distL="0" distR="0" wp14:anchorId="305F30B9" wp14:editId="214374B5">
+            <wp:extent cx="5943600" cy="3329940"/>
+            <wp:effectExtent l="0" t="0" r="0" b="3810"/>
+            <wp:docPr id="5" name="Immagine 5" descr="Immagine che contiene mappa&#10;&#10;Descrizione generata automaticamente"/>
+            <wp:cNvGraphicFramePr>
+              <a:graphicFrameLocks xmlns:a="http://schemas.openxmlformats.org/drawingml/2006/main" noChangeAspect="1"/>
+            </wp:cNvGraphicFramePr>
+            <a:graphic xmlns:a="http://schemas.openxmlformats.org/drawingml/2006/main">
+              <a:graphicData uri="http://schemas.openxmlformats.org/drawingml/2006/picture">
+                <pic:pic xmlns:pic="http://schemas.openxmlformats.org/drawingml/2006/picture">
+                  <pic:nvPicPr>
+                    <pic:cNvPr id="5" name="Immagine 5" descr="Immagine che contiene mappa&#10;&#10;Descrizione generata automaticamente"/>
+                    <pic:cNvPicPr/>
+                  </pic:nvPicPr>
+                  <pic:blipFill>
+                    <a:blip r:embed="rId11">
+                      <a:extLst>
+                        <a:ext uri="{28A0092B-C50C-407E-A947-70E740481C1C}">
+                          <a14:useLocalDpi xmlns:a14="http://schemas.microsoft.com/office/drawing/2010/main" val="0"/>
+                        </a:ext>
+                      </a:extLst>
+                    </a:blip>
+                    <a:stretch>
+                      <a:fillRect/>
+                    </a:stretch>
+                  </pic:blipFill>
+                  <pic:spPr>
+                    <a:xfrm>
+                      <a:off x="0" y="0"/>
+                      <a:ext cx="5943600" cy="3329940"/>
+                    </a:xfrm>
+                    <a:prstGeom prst="rect">
+                      <a:avLst/>
+                    </a:prstGeom>
+                  </pic:spPr>
+                </pic:pic>
+              </a:graphicData>
+            </a:graphic>
+          </wp:inline>
+        </w:drawing>
+      </w:r>
+    </w:p>
+    <w:p>
+      <w:pPr>
+        <w:rPr>
+          <w:lang w:val="en-US"/>
+        </w:rPr>
+      </w:pPr>
+      <w:r>
+        <w:rPr>
+          <w:b/>
+          <w:bCs/>
+          <w:sz w:val="36"/>
+          <w:szCs w:val="36"/>
+          <w:lang w:val="en-US"/>
+        </w:rPr>
+        <w:t>Analysis:</w:t>
+      </w:r>
+      <w:r>
+        <w:rPr>
+          <w:b/>
+          <w:bCs/>
+          <w:sz w:val="36"/>
+          <w:szCs w:val="36"/>
+          <w:lang w:val="en-US"/>
+        </w:rPr>
+        <w:t xml:space="preserve"> </w:t>
+      </w:r>
+      <w:r>
+        <w:rPr>
+          <w:lang w:val="en-US"/>
+        </w:rPr>
+        <w:t>In the Analysis Section, we used the Map Visual in order to show other Analysis topics such as, the Railway Station, Subway Station, Schools and Public Transport</w:t>
+      </w:r>
+      <w:r>
+        <w:rPr>
+          <w:lang w:val="en-US"/>
+        </w:rPr>
+        <w:t>. We also used the Clustered Column Chart Visual to show different Trends through the years.</w:t>
+      </w:r>
+    </w:p>
+    <w:p>
+      <w:pPr>
+        <w:rPr>
+          <w:b/>
+          <w:bCs/>
+          <w:sz w:val="36"/>
+          <w:szCs w:val="36"/>
+          <w:lang w:val="en-US"/>
+        </w:rPr>
+      </w:pPr>
+      <w:r>
+        <w:rPr>
+          <w:b/>
+          <w:bCs/>
+          <w:sz w:val="36"/>
+          <w:szCs w:val="36"/>
+          <w:lang w:val="en-US"/>
+        </w:rPr>
+        <w:tab/>
+      </w:r>
+    </w:p>
+    <w:p>
+      <w:pPr>
+        <w:rPr>
+          <w:b/>
+          <w:bCs/>
+          <w:sz w:val="28"/>
+          <w:szCs w:val="28"/>
+          <w:lang w:val="en-US"/>
+        </w:rPr>
+      </w:pPr>
     </w:p>
     <w:sectPr>
       <w:pgSz w:w="12240" w:h="15840"/>
@@ -5127,6 +5657,23 @@
 </file>
 
 <file path=customXml/item1.xml><?xml version="1.0" encoding="utf-8"?>
+<p:properties xmlns:p="http://schemas.microsoft.com/office/2006/metadata/properties" xmlns:xsi="http://www.w3.org/2001/XMLSchema-instance" xmlns:pc="http://schemas.microsoft.com/office/infopath/2007/PartnerControls">
+  <documentManagement>
+    <_activity xmlns="b8089c54-133a-4c97-a02f-e7f07812f79e" xsi:nil="true"/>
+  </documentManagement>
+</p:properties>
+</file>
+
+<file path=customXml/item2.xml><?xml version="1.0" encoding="utf-8"?>
+<?mso-contentType ?>
+<FormTemplates xmlns="http://schemas.microsoft.com/sharepoint/v3/contenttype/forms">
+  <Display>DocumentLibraryForm</Display>
+  <Edit>DocumentLibraryForm</Edit>
+  <New>DocumentLibraryForm</New>
+</FormTemplates>
+</file>
+
+<file path=customXml/item3.xml><?xml version="1.0" encoding="utf-8"?>
 <ct:contentTypeSchema xmlns:ct="http://schemas.microsoft.com/office/2006/metadata/contentType" xmlns:ma="http://schemas.microsoft.com/office/2006/metadata/properties/metaAttributes" ct:_="" ma:_="" ma:contentTypeName="Documento" ma:contentTypeID="0x0101002F3C0293AB6FA44389C4C6E659FCCD58" ma:contentTypeVersion="10" ma:contentTypeDescription="Creare un nuovo documento." ma:contentTypeScope="" ma:versionID="68172710f24de4bc7c04be446b2713e5">
   <xsd:schema xmlns:xsd="http://www.w3.org/2001/XMLSchema" xmlns:xs="http://www.w3.org/2001/XMLSchema" xmlns:p="http://schemas.microsoft.com/office/2006/metadata/properties" xmlns:ns3="72152f1b-5227-4514-bd7b-998a9820cf2a" xmlns:ns4="b8089c54-133a-4c97-a02f-e7f07812f79e" targetNamespace="http://schemas.microsoft.com/office/2006/metadata/properties" ma:root="true" ma:fieldsID="877c09e9cd1afc83390a18fdfda44e49" ns3:_="" ns4:_="">
     <xsd:import namespace="72152f1b-5227-4514-bd7b-998a9820cf2a"/>
@@ -5329,24 +5876,25 @@
 </ct:contentTypeSchema>
 </file>
 
-<file path=customXml/item2.xml><?xml version="1.0" encoding="utf-8"?>
-<?mso-contentType ?>
-<FormTemplates xmlns="http://schemas.microsoft.com/sharepoint/v3/contenttype/forms">
-  <Display>DocumentLibraryForm</Display>
-  <Edit>DocumentLibraryForm</Edit>
-  <New>DocumentLibraryForm</New>
-</FormTemplates>
+<file path=customXml/itemProps1.xml><?xml version="1.0" encoding="utf-8"?>
+<ds:datastoreItem xmlns:ds="http://schemas.openxmlformats.org/officeDocument/2006/customXml" ds:itemID="{D8CE8FF0-4886-49AF-8B9A-52C6394FC7F4}">
+  <ds:schemaRefs>
+    <ds:schemaRef ds:uri="http://schemas.microsoft.com/office/2006/metadata/properties"/>
+    <ds:schemaRef ds:uri="http://schemas.microsoft.com/office/infopath/2007/PartnerControls"/>
+    <ds:schemaRef ds:uri="b8089c54-133a-4c97-a02f-e7f07812f79e"/>
+  </ds:schemaRefs>
+</ds:datastoreItem>
 </file>
 
-<file path=customXml/item3.xml><?xml version="1.0" encoding="utf-8"?>
-<p:properties xmlns:p="http://schemas.microsoft.com/office/2006/metadata/properties" xmlns:xsi="http://www.w3.org/2001/XMLSchema-instance" xmlns:pc="http://schemas.microsoft.com/office/infopath/2007/PartnerControls">
-  <documentManagement>
-    <_activity xmlns="b8089c54-133a-4c97-a02f-e7f07812f79e" xsi:nil="true"/>
-  </documentManagement>
-</p:properties>
+<file path=customXml/itemProps2.xml><?xml version="1.0" encoding="utf-8"?>
+<ds:datastoreItem xmlns:ds="http://schemas.openxmlformats.org/officeDocument/2006/customXml" ds:itemID="{33629D84-8FF7-4042-B81D-4E7DCBA02170}">
+  <ds:schemaRefs>
+    <ds:schemaRef ds:uri="http://schemas.microsoft.com/sharepoint/v3/contenttype/forms"/>
+  </ds:schemaRefs>
+</ds:datastoreItem>
 </file>
 
-<file path=customXml/itemProps1.xml><?xml version="1.0" encoding="utf-8"?>
+<file path=customXml/itemProps3.xml><?xml version="1.0" encoding="utf-8"?>
 <ds:datastoreItem xmlns:ds="http://schemas.openxmlformats.org/officeDocument/2006/customXml" ds:itemID="{2BF1F300-E25B-4D04-AEB6-1B2F4DF08F56}">
   <ds:schemaRefs>
     <ds:schemaRef ds:uri="http://schemas.microsoft.com/office/2006/metadata/contentType"/>
@@ -5363,29 +5911,4 @@
     <ds:schemaRef ds:uri="http://schemas.microsoft.com/internal/obd"/>
   </ds:schemaRefs>
 </ds:datastoreItem>
-</file>
-
-<file path=customXml/itemProps2.xml><?xml version="1.0" encoding="utf-8"?>
-<ds:datastoreItem xmlns:ds="http://schemas.openxmlformats.org/officeDocument/2006/customXml" ds:itemID="{33629D84-8FF7-4042-B81D-4E7DCBA02170}">
-  <ds:schemaRefs>
-    <ds:schemaRef ds:uri="http://schemas.microsoft.com/sharepoint/v3/contenttype/forms"/>
-  </ds:schemaRefs>
-</ds:datastoreItem>
-</file>
-
-<file path=customXml/itemProps3.xml><?xml version="1.0" encoding="utf-8"?>
-<ds:datastoreItem xmlns:ds="http://schemas.openxmlformats.org/officeDocument/2006/customXml" ds:itemID="{D8CE8FF0-4886-49AF-8B9A-52C6394FC7F4}">
-  <ds:schemaRefs>
-    <ds:schemaRef ds:uri="http://purl.org/dc/dcmitype/"/>
-    <ds:schemaRef ds:uri="72152f1b-5227-4514-bd7b-998a9820cf2a"/>
-    <ds:schemaRef ds:uri="http://schemas.microsoft.com/office/2006/metadata/properties"/>
-    <ds:schemaRef ds:uri="http://schemas.microsoft.com/office/2006/documentManagement/types"/>
-    <ds:schemaRef ds:uri="http://schemas.openxmlformats.org/package/2006/metadata/core-properties"/>
-    <ds:schemaRef ds:uri="http://schemas.microsoft.com/office/infopath/2007/PartnerControls"/>
-    <ds:schemaRef ds:uri="http://purl.org/dc/elements/1.1/"/>
-    <ds:schemaRef ds:uri="b8089c54-133a-4c97-a02f-e7f07812f79e"/>
-    <ds:schemaRef ds:uri="http://www.w3.org/XML/1998/namespace"/>
-    <ds:schemaRef ds:uri="http://purl.org/dc/terms/"/>
-  </ds:schemaRefs>
-</ds:datastoreItem>
 </file>
</xml_diff>